<commit_message>
modified code and modified report
</commit_message>
<xml_diff>
--- a/Assignment 1/Assignment 1 Report.docx
+++ b/Assignment 1/Assignment 1 Report.docx
@@ -2,6 +2,142 @@
 <file path=word/document.xml><?xml version="1.0" encoding="utf-8"?>
 <w:document xmlns:wpc="http://schemas.microsoft.com/office/word/2010/wordprocessingCanvas" xmlns:cx="http://schemas.microsoft.com/office/drawing/2014/chartex" xmlns:cx1="http://schemas.microsoft.com/office/drawing/2015/9/8/chartex" xmlns:cx2="http://schemas.microsoft.com/office/drawing/2015/10/21/chartex" xmlns:cx3="http://schemas.microsoft.com/office/drawing/2016/5/9/chartex" xmlns:cx4="http://schemas.microsoft.com/office/drawing/2016/5/10/chartex" xmlns:cx5="http://schemas.microsoft.com/office/drawing/2016/5/11/chartex" xmlns:cx6="http://schemas.microsoft.com/office/drawing/2016/5/12/chartex" xmlns:cx7="http://schemas.microsoft.com/office/drawing/2016/5/13/chartex" xmlns:cx8="http://schemas.microsoft.com/office/drawing/2016/5/14/chartex" xmlns:mc="http://schemas.openxmlformats.org/markup-compatibility/2006" xmlns:aink="http://schemas.microsoft.com/office/drawing/2016/ink" xmlns:am3d="http://schemas.microsoft.com/office/drawing/2017/model3d" xmlns:o="urn:schemas-microsoft-com:office:office" xmlns:oel="http://schemas.microsoft.com/office/2019/extlst" xmlns:r="http://schemas.openxmlformats.org/officeDocument/2006/relationships" xmlns:m="http://schemas.openxmlformats.org/officeDocument/2006/math" xmlns:v="urn:schemas-microsoft-com:vml" xmlns:wp14="http://schemas.microsoft.com/office/word/2010/wordprocessingDrawing" xmlns:wp="http://schemas.openxmlformats.org/drawingml/2006/wordprocessingDrawing" xmlns:w10="urn:schemas-microsoft-com:office:word" xmlns:w="http://schemas.openxmlformats.org/wordprocessingml/2006/main" xmlns:w14="http://schemas.microsoft.com/office/word/2010/wordml" xmlns:w15="http://schemas.microsoft.com/office/word/2012/wordml" xmlns:w16cex="http://schemas.microsoft.com/office/word/2018/wordml/cex" xmlns:w16cid="http://schemas.microsoft.com/office/word/2016/wordml/cid" xmlns:w16="http://schemas.microsoft.com/office/word/2018/wordml" xmlns:w16sdtdh="http://schemas.microsoft.com/office/word/2020/wordml/sdtdatahash" xmlns:w16se="http://schemas.microsoft.com/office/word/2015/wordml/symex" xmlns:wpg="http://schemas.microsoft.com/office/word/2010/wordprocessingGroup" xmlns:wpi="http://schemas.microsoft.com/office/word/2010/wordprocessingInk" xmlns:wne="http://schemas.microsoft.com/office/word/2006/wordml" xmlns:wps="http://schemas.microsoft.com/office/word/2010/wordprocessingShape" mc:Ignorable="w14 w15 w16se w16cid w16 w16cex w16sdtdh wp14">
   <w:body>
+    <w:tbl>
+      <w:tblPr>
+        <w:tblStyle w:val="TableGrid"/>
+        <w:tblW w:w="0" w:type="auto"/>
+        <w:tblLook w:val="04A0" w:firstRow="1" w:lastRow="0" w:firstColumn="1" w:lastColumn="0" w:noHBand="0" w:noVBand="1"/>
+      </w:tblPr>
+      <w:tblGrid>
+        <w:gridCol w:w="4508"/>
+        <w:gridCol w:w="4508"/>
+      </w:tblGrid>
+      <w:tr>
+        <w:tc>
+          <w:tcPr>
+            <w:tcW w:w="4508" w:type="dxa"/>
+          </w:tcPr>
+          <w:p>
+            <w:pPr>
+              <w:tabs>
+                <w:tab w:val="left" w:pos="1248"/>
+              </w:tabs>
+              <w:jc w:val="center"/>
+              <w:rPr>
+                <w:rFonts w:ascii="Times New Roman" w:hAnsi="Times New Roman" w:cs="Times New Roman"/>
+                <w:b/>
+                <w:bCs/>
+                <w:sz w:val="24"/>
+                <w:szCs w:val="24"/>
+              </w:rPr>
+            </w:pPr>
+            <w:r>
+              <w:rPr>
+                <w:rFonts w:ascii="Times New Roman" w:hAnsi="Times New Roman" w:cs="Times New Roman"/>
+                <w:b/>
+                <w:bCs/>
+                <w:sz w:val="24"/>
+                <w:szCs w:val="24"/>
+              </w:rPr>
+              <w:t>Name</w:t>
+            </w:r>
+          </w:p>
+        </w:tc>
+        <w:tc>
+          <w:tcPr>
+            <w:tcW w:w="4508" w:type="dxa"/>
+          </w:tcPr>
+          <w:p>
+            <w:pPr>
+              <w:jc w:val="center"/>
+              <w:rPr>
+                <w:rFonts w:ascii="Times New Roman" w:hAnsi="Times New Roman" w:cs="Times New Roman"/>
+                <w:b/>
+                <w:bCs/>
+                <w:sz w:val="24"/>
+                <w:szCs w:val="24"/>
+              </w:rPr>
+            </w:pPr>
+            <w:r>
+              <w:rPr>
+                <w:rFonts w:ascii="Times New Roman" w:hAnsi="Times New Roman" w:cs="Times New Roman"/>
+                <w:b/>
+                <w:bCs/>
+                <w:sz w:val="24"/>
+                <w:szCs w:val="24"/>
+              </w:rPr>
+              <w:t>Student ID Number</w:t>
+            </w:r>
+          </w:p>
+        </w:tc>
+      </w:tr>
+      <w:tr>
+        <w:tc>
+          <w:tcPr>
+            <w:tcW w:w="4508" w:type="dxa"/>
+          </w:tcPr>
+          <w:p>
+            <w:pPr>
+              <w:jc w:val="center"/>
+              <w:rPr>
+                <w:rFonts w:ascii="Times New Roman" w:hAnsi="Times New Roman" w:cs="Times New Roman"/>
+                <w:sz w:val="24"/>
+                <w:szCs w:val="24"/>
+              </w:rPr>
+            </w:pPr>
+            <w:r>
+              <w:rPr>
+                <w:rFonts w:ascii="Times New Roman" w:hAnsi="Times New Roman" w:cs="Times New Roman"/>
+                <w:sz w:val="24"/>
+                <w:szCs w:val="24"/>
+              </w:rPr>
+              <w:t xml:space="preserve">Do </w:t>
+            </w:r>
+            <w:proofErr w:type="spellStart"/>
+            <w:r>
+              <w:rPr>
+                <w:rFonts w:ascii="Times New Roman" w:hAnsi="Times New Roman" w:cs="Times New Roman"/>
+                <w:sz w:val="24"/>
+                <w:szCs w:val="24"/>
+              </w:rPr>
+              <w:t>Nhat</w:t>
+            </w:r>
+            <w:proofErr w:type="spellEnd"/>
+            <w:r>
+              <w:rPr>
+                <w:rFonts w:ascii="Times New Roman" w:hAnsi="Times New Roman" w:cs="Times New Roman"/>
+                <w:sz w:val="24"/>
+                <w:szCs w:val="24"/>
+              </w:rPr>
+              <w:t xml:space="preserve"> Anh Ha</w:t>
+            </w:r>
+          </w:p>
+        </w:tc>
+        <w:tc>
+          <w:tcPr>
+            <w:tcW w:w="4508" w:type="dxa"/>
+          </w:tcPr>
+          <w:p>
+            <w:pPr>
+              <w:jc w:val="center"/>
+              <w:rPr>
+                <w:rFonts w:ascii="Times New Roman" w:hAnsi="Times New Roman" w:cs="Times New Roman"/>
+                <w:sz w:val="24"/>
+                <w:szCs w:val="24"/>
+              </w:rPr>
+            </w:pPr>
+            <w:r>
+              <w:rPr>
+                <w:rFonts w:ascii="Times New Roman" w:hAnsi="Times New Roman" w:cs="Times New Roman"/>
+                <w:sz w:val="24"/>
+                <w:szCs w:val="24"/>
+              </w:rPr>
+              <w:t>1194034</w:t>
+            </w:r>
+          </w:p>
+        </w:tc>
+      </w:tr>
+    </w:tbl>
     <w:p>
       <w:pPr>
         <w:rPr>
@@ -20,6 +156,28 @@
           <w:sz w:val="24"/>
           <w:szCs w:val="24"/>
         </w:rPr>
+        <w:br w:type="page"/>
+      </w:r>
+    </w:p>
+    <w:p>
+      <w:pPr>
+        <w:rPr>
+          <w:rFonts w:ascii="Times New Roman" w:hAnsi="Times New Roman" w:cs="Times New Roman"/>
+          <w:b/>
+          <w:bCs/>
+          <w:sz w:val="24"/>
+          <w:szCs w:val="24"/>
+        </w:rPr>
+      </w:pPr>
+      <w:r>
+        <w:rPr>
+          <w:rFonts w:ascii="Times New Roman" w:hAnsi="Times New Roman" w:cs="Times New Roman"/>
+          <w:b/>
+          <w:bCs/>
+          <w:sz w:val="24"/>
+          <w:szCs w:val="24"/>
+        </w:rPr>
+        <w:lastRenderedPageBreak/>
         <w:t>Question 1:</w:t>
       </w:r>
     </w:p>
@@ -45,13 +203,38 @@
           <w:sz w:val="24"/>
           <w:szCs w:val="24"/>
         </w:rPr>
-        <w:t xml:space="preserve"> (1,981)</w:t>
+        <w:t xml:space="preserve"> (1,981</w:t>
       </w:r>
       <w:r>
         <w:rPr>
           <w:rFonts w:ascii="Times New Roman" w:hAnsi="Times New Roman" w:cs="Times New Roman"/>
           <w:sz w:val="24"/>
           <w:szCs w:val="24"/>
+          <w:lang w:val="vi-VN"/>
+        </w:rPr>
+        <w:t xml:space="preserve"> gallons per </w:t>
+      </w:r>
+      <w:r>
+        <w:rPr>
+          <w:rFonts w:ascii="Times New Roman" w:hAnsi="Times New Roman" w:cs="Times New Roman"/>
+          <w:sz w:val="24"/>
+          <w:szCs w:val="24"/>
+        </w:rPr>
+        <w:t>capita</w:t>
+      </w:r>
+      <w:r>
+        <w:rPr>
+          <w:rFonts w:ascii="Times New Roman" w:hAnsi="Times New Roman" w:cs="Times New Roman"/>
+          <w:sz w:val="24"/>
+          <w:szCs w:val="24"/>
+        </w:rPr>
+        <w:t>)</w:t>
+      </w:r>
+      <w:r>
+        <w:rPr>
+          <w:rFonts w:ascii="Times New Roman" w:hAnsi="Times New Roman" w:cs="Times New Roman"/>
+          <w:sz w:val="24"/>
+          <w:szCs w:val="24"/>
         </w:rPr>
         <w:t xml:space="preserve"> and </w:t>
       </w:r>
@@ -77,7 +260,23 @@
           <w:sz w:val="24"/>
           <w:szCs w:val="24"/>
         </w:rPr>
-        <w:t xml:space="preserve"> (2,007)</w:t>
+        <w:t xml:space="preserve"> (2,007</w:t>
+      </w:r>
+      <w:r>
+        <w:rPr>
+          <w:rFonts w:ascii="Times New Roman" w:hAnsi="Times New Roman" w:cs="Times New Roman"/>
+          <w:sz w:val="24"/>
+          <w:szCs w:val="24"/>
+        </w:rPr>
+        <w:t xml:space="preserve"> gallons per capita</w:t>
+      </w:r>
+      <w:r>
+        <w:rPr>
+          <w:rFonts w:ascii="Times New Roman" w:hAnsi="Times New Roman" w:cs="Times New Roman"/>
+          <w:sz w:val="24"/>
+          <w:szCs w:val="24"/>
+        </w:rPr>
+        <w:t>)</w:t>
       </w:r>
       <w:r>
         <w:rPr>
@@ -734,7 +933,31 @@
                   <w:sz w:val="24"/>
                   <w:szCs w:val="24"/>
                 </w:rPr>
-                <m:t>-0.087,-0.035</m:t>
+                <m:t>-0.0</m:t>
+              </m:r>
+              <m:r>
+                <w:rPr>
+                  <w:rFonts w:ascii="Cambria Math" w:eastAsiaTheme="minorEastAsia" w:hAnsi="Cambria Math" w:cs="Times New Roman"/>
+                  <w:sz w:val="24"/>
+                  <w:szCs w:val="24"/>
+                </w:rPr>
+                <m:t>87</m:t>
+              </m:r>
+              <m:r>
+                <w:rPr>
+                  <w:rFonts w:ascii="Cambria Math" w:eastAsiaTheme="minorEastAsia" w:hAnsi="Cambria Math" w:cs="Times New Roman"/>
+                  <w:sz w:val="24"/>
+                  <w:szCs w:val="24"/>
+                </w:rPr>
+                <m:t>,-0.0</m:t>
+              </m:r>
+              <m:r>
+                <w:rPr>
+                  <w:rFonts w:ascii="Cambria Math" w:eastAsiaTheme="minorEastAsia" w:hAnsi="Cambria Math" w:cs="Times New Roman"/>
+                  <w:sz w:val="24"/>
+                  <w:szCs w:val="24"/>
+                </w:rPr>
+                <m:t>35</m:t>
               </m:r>
             </m:e>
           </m:d>
@@ -886,7 +1109,23 @@
           <w:sz w:val="24"/>
           <w:szCs w:val="24"/>
         </w:rPr>
-        <w:t xml:space="preserve"> = 0. Hence, we reject the null hypothesis and there’s a statistically significance difference. This is evident since there is a 4.23% decrease in beer sales when going from </w:t>
+        <w:t xml:space="preserve"> = 0. Hence, we reject the null hypothesis and there’s a statistically significan</w:t>
+      </w:r>
+      <w:r>
+        <w:rPr>
+          <w:rFonts w:ascii="Times New Roman" w:eastAsiaTheme="minorEastAsia" w:hAnsi="Times New Roman" w:cs="Times New Roman"/>
+          <w:sz w:val="24"/>
+          <w:szCs w:val="24"/>
+        </w:rPr>
+        <w:t>tly</w:t>
+      </w:r>
+      <w:r>
+        <w:rPr>
+          <w:rFonts w:ascii="Times New Roman" w:eastAsiaTheme="minorEastAsia" w:hAnsi="Times New Roman" w:cs="Times New Roman"/>
+          <w:sz w:val="24"/>
+          <w:szCs w:val="24"/>
+        </w:rPr>
+        <w:t xml:space="preserve"> difference. This is evident since there is a 4.23% decrease in beer sales when going from </w:t>
       </w:r>
       <w:proofErr w:type="spellStart"/>
       <w:r>
@@ -922,7 +1161,23 @@
           <w:sz w:val="24"/>
           <w:szCs w:val="24"/>
         </w:rPr>
-        <w:t xml:space="preserve"> = 1. Therefore, it may implies that as beer tax increase, we see a drop in beer sales.</w:t>
+        <w:t xml:space="preserve"> = 1. Therefore, it may </w:t>
+      </w:r>
+      <w:r>
+        <w:rPr>
+          <w:rFonts w:ascii="Times New Roman" w:eastAsiaTheme="minorEastAsia" w:hAnsi="Times New Roman" w:cs="Times New Roman"/>
+          <w:sz w:val="24"/>
+          <w:szCs w:val="24"/>
+        </w:rPr>
+        <w:t>imply</w:t>
+      </w:r>
+      <w:r>
+        <w:rPr>
+          <w:rFonts w:ascii="Times New Roman" w:eastAsiaTheme="minorEastAsia" w:hAnsi="Times New Roman" w:cs="Times New Roman"/>
+          <w:sz w:val="24"/>
+          <w:szCs w:val="24"/>
+        </w:rPr>
+        <w:t xml:space="preserve"> that as beer tax increase, we see a drop in beer sales.</w:t>
       </w:r>
     </w:p>
     <w:p>
@@ -1697,6 +1952,7 @@
           <w:rFonts w:ascii="Times New Roman" w:eastAsiaTheme="minorEastAsia" w:hAnsi="Times New Roman" w:cs="Times New Roman"/>
           <w:sz w:val="24"/>
           <w:szCs w:val="24"/>
+          <w:highlight w:val="yellow"/>
         </w:rPr>
         <w:lastRenderedPageBreak/>
         <w:t>For regression 1, if there is a change in</w:t>
@@ -1706,6 +1962,7 @@
           <w:rFonts w:ascii="Times New Roman" w:eastAsiaTheme="minorEastAsia" w:hAnsi="Times New Roman" w:cs="Times New Roman"/>
           <w:sz w:val="24"/>
           <w:szCs w:val="24"/>
+          <w:highlight w:val="yellow"/>
         </w:rPr>
         <w:t xml:space="preserve"> beer tax of one-standard-deviation, there will be a decrease in beer sales of 0.304 gallons per capita which </w:t>
       </w:r>
@@ -1714,6 +1971,7 @@
           <w:rFonts w:ascii="Times New Roman" w:eastAsiaTheme="minorEastAsia" w:hAnsi="Times New Roman" w:cs="Times New Roman"/>
           <w:sz w:val="24"/>
           <w:szCs w:val="24"/>
+          <w:highlight w:val="yellow"/>
           <w:lang w:val="vi-VN"/>
         </w:rPr>
         <w:t xml:space="preserve">is </w:t>
@@ -1723,6 +1981,7 @@
           <w:rFonts w:ascii="Times New Roman" w:eastAsiaTheme="minorEastAsia" w:hAnsi="Times New Roman" w:cs="Times New Roman"/>
           <w:sz w:val="24"/>
           <w:szCs w:val="24"/>
+          <w:highlight w:val="yellow"/>
         </w:rPr>
         <w:t>approximately 1/5 of the beer sales when there is no beer tax. For regression 2, if there is a change in cigarette tax, there will be a decrease in beer sales of 0.001 gallons per capita. This implies that as cigarette tax goes up, we expect to see a very small change in beer sales.</w:t>
       </w:r>
@@ -1742,6 +2001,14 @@
           <w:szCs w:val="24"/>
         </w:rPr>
         <w:t>For regression 1:</w:t>
+      </w:r>
+      <w:r>
+        <w:rPr>
+          <w:rFonts w:ascii="Times New Roman" w:eastAsiaTheme="minorEastAsia" w:hAnsi="Times New Roman" w:cs="Times New Roman"/>
+          <w:sz w:val="24"/>
+          <w:szCs w:val="24"/>
+        </w:rPr>
+        <w:tab/>
       </w:r>
     </w:p>
     <w:p>
@@ -2059,23 +2326,7 @@
               <w:sz w:val="24"/>
               <w:szCs w:val="24"/>
             </w:rPr>
-            <m:t>95%</m:t>
-          </m:r>
-          <m:r>
-            <w:rPr>
-              <w:rFonts w:ascii="Cambria Math" w:eastAsiaTheme="minorEastAsia" w:hAnsi="Cambria Math" w:cs="Times New Roman"/>
-              <w:sz w:val="24"/>
-              <w:szCs w:val="24"/>
-            </w:rPr>
-            <m:t xml:space="preserve"> </m:t>
-          </m:r>
-          <m:r>
-            <w:rPr>
-              <w:rFonts w:ascii="Cambria Math" w:eastAsiaTheme="minorEastAsia" w:hAnsi="Cambria Math" w:cs="Times New Roman"/>
-              <w:sz w:val="24"/>
-              <w:szCs w:val="24"/>
-            </w:rPr>
-            <m:t>CI=</m:t>
+            <m:t>95% CI=</m:t>
           </m:r>
           <m:d>
             <m:dPr>
@@ -2097,23 +2348,7 @@
                   <w:sz w:val="24"/>
                   <w:szCs w:val="24"/>
                 </w:rPr>
-                <m:t>-0.0016,</m:t>
-              </m:r>
-              <m:r>
-                <w:rPr>
-                  <w:rFonts w:ascii="Cambria Math" w:eastAsiaTheme="minorEastAsia" w:hAnsi="Cambria Math" w:cs="Times New Roman"/>
-                  <w:sz w:val="24"/>
-                  <w:szCs w:val="24"/>
-                </w:rPr>
-                <m:t>-0.0010</m:t>
-              </m:r>
-              <m:r>
-                <w:rPr>
-                  <w:rFonts w:ascii="Cambria Math" w:eastAsiaTheme="minorEastAsia" w:hAnsi="Cambria Math" w:cs="Times New Roman"/>
-                  <w:sz w:val="24"/>
-                  <w:szCs w:val="24"/>
-                </w:rPr>
-                <m:t xml:space="preserve"> </m:t>
+                <m:t xml:space="preserve">-0.0016,-0.0010 </m:t>
               </m:r>
             </m:e>
           </m:d>
@@ -2330,6 +2565,7 @@
           <w:rFonts w:ascii="Times New Roman" w:eastAsiaTheme="minorEastAsia" w:hAnsi="Times New Roman" w:cs="Times New Roman"/>
           <w:sz w:val="24"/>
           <w:szCs w:val="24"/>
+          <w:highlight w:val="yellow"/>
           <w:lang w:val="en-US"/>
         </w:rPr>
         <w:t>There is a decrease in the coefficient estimate on beer sales in regression 3 compared with regression 1. This is because</w:t>
@@ -2339,6 +2575,7 @@
           <w:rFonts w:ascii="Times New Roman" w:eastAsiaTheme="minorEastAsia" w:hAnsi="Times New Roman" w:cs="Times New Roman"/>
           <w:sz w:val="24"/>
           <w:szCs w:val="24"/>
+          <w:highlight w:val="yellow"/>
           <w:lang w:val="en-US"/>
         </w:rPr>
         <w:t>,</w:t>
@@ -2348,6 +2585,7 @@
           <w:rFonts w:ascii="Times New Roman" w:eastAsiaTheme="minorEastAsia" w:hAnsi="Times New Roman" w:cs="Times New Roman"/>
           <w:sz w:val="24"/>
           <w:szCs w:val="24"/>
+          <w:highlight w:val="yellow"/>
           <w:lang w:val="en-US"/>
         </w:rPr>
         <w:t xml:space="preserve"> in regression 1, cigarette tax was an omitted variable </w:t>
@@ -2357,9 +2595,32 @@
           <w:rFonts w:ascii="Times New Roman" w:eastAsiaTheme="minorEastAsia" w:hAnsi="Times New Roman" w:cs="Times New Roman"/>
           <w:sz w:val="24"/>
           <w:szCs w:val="24"/>
+          <w:highlight w:val="yellow"/>
           <w:lang w:val="en-US"/>
         </w:rPr>
-        <w:t>and was part of the residuals. However, from the scatter plot between beer tax and cigarette tax, we can see that there is a negative relationship which lead to our first assumptions of the OLS being inaccurate and the coefficient estimator on beer sales was higher than the actual value. When we included cigarette tax as part of our linear regression, the coefficient estimator on beer sales decreases but maintain the same direction. The direction remains the same is due to the fact that cigarette tax and beer sales have a negative relationship.</w:t>
+        <w:t xml:space="preserve">and was part of the residuals. However, from the scatter plot between beer tax and cigarette tax, we can see that there is a negative relationship which lead to our first assumptions of the OLS being inaccurate and the coefficient estimator on beer sales was higher than the actual value. When we included cigarette tax as part of our linear regression, the coefficient estimator on beer sales decreases but maintain the same direction. The direction remains the same is </w:t>
+      </w:r>
+      <w:proofErr w:type="gramStart"/>
+      <w:r>
+        <w:rPr>
+          <w:rFonts w:ascii="Times New Roman" w:eastAsiaTheme="minorEastAsia" w:hAnsi="Times New Roman" w:cs="Times New Roman"/>
+          <w:sz w:val="24"/>
+          <w:szCs w:val="24"/>
+          <w:highlight w:val="yellow"/>
+          <w:lang w:val="en-US"/>
+        </w:rPr>
+        <w:t>due to the fact that</w:t>
+      </w:r>
+      <w:proofErr w:type="gramEnd"/>
+      <w:r>
+        <w:rPr>
+          <w:rFonts w:ascii="Times New Roman" w:eastAsiaTheme="minorEastAsia" w:hAnsi="Times New Roman" w:cs="Times New Roman"/>
+          <w:sz w:val="24"/>
+          <w:szCs w:val="24"/>
+          <w:highlight w:val="yellow"/>
+          <w:lang w:val="en-US"/>
+        </w:rPr>
+        <w:t xml:space="preserve"> cigarette tax and beer sales have a negative relationship.</w:t>
       </w:r>
     </w:p>
     <w:p>
@@ -2444,6 +2705,7 @@
       <w:r>
         <w:rPr>
           <w:rFonts w:ascii="Times New Roman" w:eastAsiaTheme="minorEastAsia" w:hAnsi="Times New Roman" w:cs="Times New Roman"/>
+          <w:noProof/>
           <w:sz w:val="24"/>
           <w:szCs w:val="24"/>
           <w:lang w:val="en-US"/>
@@ -2517,6 +2779,7 @@
       <w:r>
         <w:rPr>
           <w:rFonts w:ascii="Times New Roman" w:eastAsiaTheme="minorEastAsia" w:hAnsi="Times New Roman" w:cs="Times New Roman"/>
+          <w:noProof/>
           <w:sz w:val="24"/>
           <w:szCs w:val="24"/>
           <w:lang w:val="vi-VN"/>
@@ -2637,6 +2900,7 @@
           <w:rFonts w:ascii="Times New Roman" w:eastAsiaTheme="minorEastAsia" w:hAnsi="Times New Roman" w:cs="Times New Roman"/>
           <w:sz w:val="24"/>
           <w:szCs w:val="24"/>
+          <w:highlight w:val="yellow"/>
           <w:lang w:val="en-US"/>
         </w:rPr>
         <w:t>However, for the regression model after 1994, we failed to reject the null hypothesis since its p-value is 0.4513 (greater than 0.05). Thus, it is statistically insignificantly different 0.</w:t>
@@ -2646,6 +2910,7 @@
           <w:rFonts w:ascii="Times New Roman" w:eastAsiaTheme="minorEastAsia" w:hAnsi="Times New Roman" w:cs="Times New Roman"/>
           <w:sz w:val="24"/>
           <w:szCs w:val="24"/>
+          <w:highlight w:val="yellow"/>
           <w:lang w:val="en-US"/>
         </w:rPr>
         <w:t xml:space="preserve"> In other words, from 1995, there is little to no difference to beer sales even if beer tax increases.</w:t>

</xml_diff>